<commit_message>
Review of project word doc
Alex Milnes reviewed
</commit_message>
<xml_diff>
--- a/other_documents/project.docx
+++ b/other_documents/project.docx
@@ -66,7 +66,27 @@
         <w:rPr>
           <w:lang w:val="en-US"/>
         </w:rPr>
-        <w:t xml:space="preserve"> is a mobile app, which</w:t>
+        <w:t xml:space="preserve"> is a mobile app</w:t>
+      </w:r>
+      <w:commentRangeStart w:id="2"/>
+      <w:r>
+        <w:rPr>
+          <w:lang w:val="en-US"/>
+        </w:rPr>
+        <w:t>,</w:t>
+      </w:r>
+      <w:commentRangeEnd w:id="2"/>
+      <w:r>
+        <w:rPr>
+          <w:rStyle w:val="CommentReference"/>
+        </w:rPr>
+        <w:commentReference w:id="2"/>
+      </w:r>
+      <w:r>
+        <w:rPr>
+          <w:lang w:val="en-US"/>
+        </w:rPr>
+        <w:t xml:space="preserve"> which</w:t>
       </w:r>
       <w:r>
         <w:rPr>
@@ -78,7 +98,47 @@
         <w:rPr>
           <w:lang w:val="en-US"/>
         </w:rPr>
-        <w:t>. This will primarily be targeted at tradespeople</w:t>
+        <w:t xml:space="preserve">. </w:t>
+      </w:r>
+      <w:commentRangeStart w:id="3"/>
+      <w:r>
+        <w:rPr>
+          <w:lang w:val="en-US"/>
+        </w:rPr>
+        <w:t>This</w:t>
+      </w:r>
+      <w:commentRangeEnd w:id="3"/>
+      <w:r>
+        <w:rPr>
+          <w:rStyle w:val="CommentReference"/>
+        </w:rPr>
+        <w:commentReference w:id="3"/>
+      </w:r>
+      <w:r>
+        <w:rPr>
+          <w:lang w:val="en-US"/>
+        </w:rPr>
+        <w:t xml:space="preserve"> will primarily </w:t>
+      </w:r>
+      <w:commentRangeStart w:id="4"/>
+      <w:r>
+        <w:rPr>
+          <w:lang w:val="en-US"/>
+        </w:rPr>
+        <w:t xml:space="preserve">be targeted at </w:t>
+      </w:r>
+      <w:commentRangeEnd w:id="4"/>
+      <w:r>
+        <w:rPr>
+          <w:rStyle w:val="CommentReference"/>
+        </w:rPr>
+        <w:commentReference w:id="4"/>
+      </w:r>
+      <w:r>
+        <w:rPr>
+          <w:lang w:val="en-US"/>
+        </w:rPr>
+        <w:t>tradespeople</w:t>
       </w:r>
       <w:r>
         <w:rPr>
@@ -86,11 +146,25 @@
         </w:rPr>
         <w:t xml:space="preserve"> and sole traders</w:t>
       </w:r>
-      <w:r>
-        <w:rPr>
-          <w:lang w:val="en-US"/>
-        </w:rPr>
-        <w:t xml:space="preserve">, who regularly </w:t>
+      <w:commentRangeStart w:id="5"/>
+      <w:r>
+        <w:rPr>
+          <w:lang w:val="en-US"/>
+        </w:rPr>
+        <w:t>,</w:t>
+      </w:r>
+      <w:commentRangeEnd w:id="5"/>
+      <w:r>
+        <w:rPr>
+          <w:rStyle w:val="CommentReference"/>
+        </w:rPr>
+        <w:commentReference w:id="5"/>
+      </w:r>
+      <w:r>
+        <w:rPr>
+          <w:lang w:val="en-US"/>
+        </w:rPr>
+        <w:t xml:space="preserve"> who regularly </w:t>
       </w:r>
       <w:r>
         <w:rPr>
@@ -114,7 +188,27 @@
         <w:rPr>
           <w:lang w:val="en-US"/>
         </w:rPr>
-        <w:t>The app would give the user the ability to quickly tally up the quantity and cost price for each line item of any given task</w:t>
+        <w:t xml:space="preserve">The app would </w:t>
+      </w:r>
+      <w:commentRangeStart w:id="6"/>
+      <w:r>
+        <w:rPr>
+          <w:lang w:val="en-US"/>
+        </w:rPr>
+        <w:t xml:space="preserve">give the user the ability </w:t>
+      </w:r>
+      <w:commentRangeEnd w:id="6"/>
+      <w:r>
+        <w:rPr>
+          <w:rStyle w:val="CommentReference"/>
+        </w:rPr>
+        <w:commentReference w:id="6"/>
+      </w:r>
+      <w:r>
+        <w:rPr>
+          <w:lang w:val="en-US"/>
+        </w:rPr>
+        <w:t>to quickly tally up the quantity and cost price for each line item of any given task</w:t>
       </w:r>
       <w:r>
         <w:rPr>
@@ -122,7 +216,7 @@
         </w:rPr>
         <w:t xml:space="preserve">, with users </w:t>
       </w:r>
-      <w:ins w:id="2" w:author="Ida Gange" w:date="2023-01-15T17:51:00Z">
+      <w:ins w:id="7" w:author="Ida Gange" w:date="2023-01-15T17:51:00Z">
         <w:r>
           <w:rPr>
             <w:lang w:val="en-US"/>
@@ -136,7 +230,7 @@
         </w:rPr>
         <w:t>able to customize job names and types</w:t>
       </w:r>
-      <w:ins w:id="3" w:author="Ida Gange" w:date="2023-01-15T17:51:00Z">
+      <w:ins w:id="8" w:author="Ida Gange" w:date="2023-01-15T17:51:00Z">
         <w:r>
           <w:rPr>
             <w:lang w:val="en-US"/>
@@ -160,7 +254,47 @@
         <w:rPr>
           <w:lang w:val="en-US"/>
         </w:rPr>
-        <w:t xml:space="preserve"> that is individualized and able to be exported to other apps such as email for ease of customer communication</w:t>
+        <w:t xml:space="preserve"> that is individualized and </w:t>
+      </w:r>
+      <w:commentRangeStart w:id="9"/>
+      <w:r>
+        <w:rPr>
+          <w:lang w:val="en-US"/>
+        </w:rPr>
+        <w:t xml:space="preserve">able to </w:t>
+      </w:r>
+      <w:commentRangeEnd w:id="9"/>
+      <w:r>
+        <w:rPr>
+          <w:rStyle w:val="CommentReference"/>
+        </w:rPr>
+        <w:commentReference w:id="9"/>
+      </w:r>
+      <w:r>
+        <w:rPr>
+          <w:lang w:val="en-US"/>
+        </w:rPr>
+        <w:t xml:space="preserve">be exported to other apps such as email for </w:t>
+      </w:r>
+      <w:commentRangeStart w:id="10"/>
+      <w:r>
+        <w:rPr>
+          <w:lang w:val="en-US"/>
+        </w:rPr>
+        <w:t xml:space="preserve">ease of </w:t>
+      </w:r>
+      <w:commentRangeEnd w:id="10"/>
+      <w:r>
+        <w:rPr>
+          <w:rStyle w:val="CommentReference"/>
+        </w:rPr>
+        <w:commentReference w:id="10"/>
+      </w:r>
+      <w:r>
+        <w:rPr>
+          <w:lang w:val="en-US"/>
+        </w:rPr>
+        <w:t>customer communication</w:t>
       </w:r>
       <w:r>
         <w:rPr>
@@ -175,7 +309,7 @@
           <w:lang w:val="en-US"/>
         </w:rPr>
       </w:pPr>
-      <w:ins w:id="4" w:author="Ida Gange" w:date="2023-01-15T18:06:00Z">
+      <w:ins w:id="11" w:author="Ida Gange" w:date="2023-01-15T18:06:00Z">
         <w:r>
           <w:rPr>
             <w:lang w:val="en-US"/>
@@ -187,7 +321,7 @@
     <w:p>
       <w:pPr>
         <w:rPr>
-          <w:ins w:id="5" w:author="Ida Gange" w:date="2023-01-15T18:06:00Z"/>
+          <w:ins w:id="12" w:author="Ida Gange" w:date="2023-01-15T18:06:00Z"/>
           <w:lang w:val="en-US"/>
         </w:rPr>
       </w:pPr>
@@ -231,7 +365,27 @@
         <w:rPr>
           <w:lang w:val="en-US"/>
         </w:rPr>
-        <w:t xml:space="preserve">”. This </w:t>
+        <w:t xml:space="preserve">”. </w:t>
+      </w:r>
+      <w:commentRangeStart w:id="13"/>
+      <w:r>
+        <w:rPr>
+          <w:lang w:val="en-US"/>
+        </w:rPr>
+        <w:t>This</w:t>
+      </w:r>
+      <w:commentRangeEnd w:id="13"/>
+      <w:r>
+        <w:rPr>
+          <w:rStyle w:val="CommentReference"/>
+        </w:rPr>
+        <w:commentReference w:id="13"/>
+      </w:r>
+      <w:r>
+        <w:rPr>
+          <w:lang w:val="en-US"/>
+        </w:rPr>
+        <w:t xml:space="preserve"> </w:t>
       </w:r>
       <w:r>
         <w:rPr>
@@ -303,7 +457,41 @@
         <w:rPr>
           <w:lang w:val="en-US"/>
         </w:rPr>
-        <w:t xml:space="preserve"> By instantly generating quotes, QQC greatly mitigates any risk of mis-calculation</w:t>
+        <w:t xml:space="preserve"> By instantly generating quotes, QQC </w:t>
+      </w:r>
+      <w:commentRangeStart w:id="14"/>
+      <w:r>
+        <w:rPr>
+          <w:lang w:val="en-US"/>
+        </w:rPr>
+        <w:t>greatly</w:t>
+      </w:r>
+      <w:commentRangeEnd w:id="14"/>
+      <w:r>
+        <w:rPr>
+          <w:rStyle w:val="CommentReference"/>
+        </w:rPr>
+        <w:commentReference w:id="14"/>
+      </w:r>
+      <w:r>
+        <w:rPr>
+          <w:lang w:val="en-US"/>
+        </w:rPr>
+        <w:t xml:space="preserve"> mitigates any risk of </w:t>
+      </w:r>
+      <w:commentRangeStart w:id="15"/>
+      <w:r>
+        <w:rPr>
+          <w:lang w:val="en-US"/>
+        </w:rPr>
+        <w:t>mis-calculation</w:t>
+      </w:r>
+      <w:commentRangeEnd w:id="15"/>
+      <w:r>
+        <w:rPr>
+          <w:rStyle w:val="CommentReference"/>
+        </w:rPr>
+        <w:commentReference w:id="15"/>
       </w:r>
       <w:r>
         <w:rPr>
@@ -318,7 +506,7 @@
           <w:lang w:val="en-US"/>
         </w:rPr>
       </w:pPr>
-      <w:ins w:id="6" w:author="Ida Gange" w:date="2023-01-15T18:06:00Z">
+      <w:ins w:id="16" w:author="Ida Gange" w:date="2023-01-15T18:06:00Z">
         <w:r>
           <w:rPr>
             <w:lang w:val="en-US"/>
@@ -337,7 +525,47 @@
         <w:rPr>
           <w:lang w:val="en-US"/>
         </w:rPr>
-        <w:t>The app itself provides a database of all previous quotes generated by the user. From this UI, the user can easily view a list of each previous quote, complete with a basic summary of the job name, number of items on the quote, and the total quote price. This basic information about each quote helps the user easily find previous jobs, and quickly view the total quote value. This is useful for quickly finding and comparing previously entered quotes</w:t>
+        <w:t xml:space="preserve">The app itself provides a database of all </w:t>
+      </w:r>
+      <w:commentRangeStart w:id="17"/>
+      <w:r>
+        <w:rPr>
+          <w:lang w:val="en-US"/>
+        </w:rPr>
+        <w:t>previous</w:t>
+      </w:r>
+      <w:commentRangeEnd w:id="17"/>
+      <w:r>
+        <w:rPr>
+          <w:rStyle w:val="CommentReference"/>
+        </w:rPr>
+        <w:commentReference w:id="17"/>
+      </w:r>
+      <w:r>
+        <w:rPr>
+          <w:lang w:val="en-US"/>
+        </w:rPr>
+        <w:t xml:space="preserve"> quotes generated by the user. From this UI, the user can easily view a list of each </w:t>
+      </w:r>
+      <w:commentRangeStart w:id="18"/>
+      <w:r>
+        <w:rPr>
+          <w:lang w:val="en-US"/>
+        </w:rPr>
+        <w:t>previous</w:t>
+      </w:r>
+      <w:commentRangeEnd w:id="18"/>
+      <w:r>
+        <w:rPr>
+          <w:rStyle w:val="CommentReference"/>
+        </w:rPr>
+        <w:commentReference w:id="18"/>
+      </w:r>
+      <w:r>
+        <w:rPr>
+          <w:lang w:val="en-US"/>
+        </w:rPr>
+        <w:t xml:space="preserve"> quote, complete with a basic summary of the job name, number of items on the quote, and the total quote price. This basic information about each quote helps the user easily find previous jobs, and quickly view the total quote value. This is useful for quickly finding and comparing previously entered quotes</w:t>
       </w:r>
       <w:r>
         <w:rPr>
@@ -351,7 +579,7 @@
         </w:rPr>
         <w:t xml:space="preserve"> to a PDF, for seamless generation of customer quotes and receipts. This feature will likely be the primary source of </w:t>
       </w:r>
-      <w:del w:id="7" w:author="Ida Gange" w:date="2023-01-15T17:53:00Z">
+      <w:del w:id="19" w:author="Ida Gange" w:date="2023-01-15T17:53:00Z">
         <w:r>
           <w:rPr>
             <w:strike/>
@@ -361,7 +589,7 @@
           <w:delText>monetisation</w:delText>
         </w:r>
       </w:del>
-      <w:ins w:id="8" w:author="Ida Gange" w:date="2023-01-15T17:53:00Z">
+      <w:ins w:id="20" w:author="Ida Gange" w:date="2023-01-15T17:53:00Z">
         <w:r>
           <w:rPr>
             <w:strike/>
@@ -416,7 +644,7 @@
         </w:rPr>
         <w:t xml:space="preserve"> within the app, as it is not required for the app to work</w:t>
       </w:r>
-      <w:del w:id="9" w:author="Ida Gange" w:date="2023-01-15T17:53:00Z">
+      <w:del w:id="21" w:author="Ida Gange" w:date="2023-01-15T17:53:00Z">
         <w:r>
           <w:rPr>
             <w:lang w:val="en-US"/>
@@ -434,7 +662,27 @@
         <w:rPr>
           <w:lang w:val="en-US"/>
         </w:rPr>
-        <w:t xml:space="preserve">. From here the user may choose to view an existing quote by selecting the quote they wish to view, or generate a new quote by selecting the </w:t>
+        <w:t xml:space="preserve">. From here the user may choose to view an existing quote by selecting the quote they </w:t>
+      </w:r>
+      <w:commentRangeStart w:id="22"/>
+      <w:r>
+        <w:rPr>
+          <w:lang w:val="en-US"/>
+        </w:rPr>
+        <w:t>wish</w:t>
+      </w:r>
+      <w:commentRangeEnd w:id="22"/>
+      <w:r>
+        <w:rPr>
+          <w:rStyle w:val="CommentReference"/>
+        </w:rPr>
+        <w:commentReference w:id="22"/>
+      </w:r>
+      <w:r>
+        <w:rPr>
+          <w:lang w:val="en-US"/>
+        </w:rPr>
+        <w:t xml:space="preserve"> to view, or generate a new quote by selecting the </w:t>
       </w:r>
       <w:r>
         <w:rPr>
@@ -484,7 +732,7 @@
         </w:rPr>
         <w:t>, the UI</w:t>
       </w:r>
-      <w:ins w:id="10" w:author="Ida Gange" w:date="2023-01-15T17:54:00Z">
+      <w:ins w:id="23" w:author="Ida Gange" w:date="2023-01-15T17:54:00Z">
         <w:r>
           <w:rPr>
             <w:lang w:val="en-US"/>
@@ -492,7 +740,7 @@
           <w:t xml:space="preserve"> </w:t>
         </w:r>
       </w:ins>
-      <w:ins w:id="11" w:author="Ida Gange" w:date="2023-01-15T17:53:00Z">
+      <w:ins w:id="24" w:author="Ida Gange" w:date="2023-01-15T17:53:00Z">
         <w:r>
           <w:rPr>
             <w:lang w:val="en-US"/>
@@ -546,21 +794,7 @@
         <w:rPr>
           <w:lang w:val="en-US"/>
         </w:rPr>
-        <w:t>dollar figure which is updated every time any changes are made within the quote. For a new quote, these fields are filled with default values, and only one line item is added to the list. The default values act to give the user some pointers on where their desired job information should go (</w:t>
-      </w:r>
-      <w:proofErr w:type="gramStart"/>
-      <w:r>
-        <w:rPr>
-          <w:lang w:val="en-US"/>
-        </w:rPr>
-        <w:t>i.e.</w:t>
-      </w:r>
-      <w:proofErr w:type="gramEnd"/>
-      <w:r>
-        <w:rPr>
-          <w:lang w:val="en-US"/>
-        </w:rPr>
-        <w:t xml:space="preserve"> the default value for the overall job title would be “Job Title”). If the user has navigated here by selecting a previous quote, an appropriate number of line items are automatically added to the list, and all fields are populated as per the selected quote.</w:t>
+        <w:t>dollar figure which is updated every time any changes are made within the quote. For a new quote, these fields are filled with default values, and only one line item is added to the list. The default values act to give the user some pointers on where their desired job information should go (i.e. the default value for the overall job title would be “Job Title”). If the user has navigated here by selecting a previous quote, an appropriate number of line items are automatically added to the list, and all fields are populated as per the selected quote.</w:t>
       </w:r>
       <w:r>
         <w:rPr>
@@ -568,7 +802,7 @@
         </w:rPr>
         <w:t xml:space="preserve"> The key to this apps power is </w:t>
       </w:r>
-      <w:ins w:id="12" w:author="Ida Gange" w:date="2023-01-15T17:55:00Z">
+      <w:ins w:id="25" w:author="Ida Gange" w:date="2023-01-15T17:55:00Z">
         <w:r>
           <w:rPr>
             <w:lang w:val="en-US"/>
@@ -582,7 +816,7 @@
         </w:rPr>
         <w:t>frontend component of this wi</w:t>
       </w:r>
-      <w:ins w:id="13" w:author="Ida Gange" w:date="2023-01-15T17:55:00Z">
+      <w:ins w:id="26" w:author="Ida Gange" w:date="2023-01-15T17:55:00Z">
         <w:r>
           <w:rPr>
             <w:lang w:val="en-US"/>
@@ -622,7 +856,27 @@
         <w:rPr>
           <w:lang w:val="en-US"/>
         </w:rPr>
-        <w:t xml:space="preserve"> field. The difference between a button interface and text input field seems trivial at first glance, but actually greatly streamlines workflow</w:t>
+        <w:t xml:space="preserve"> field. The difference between a button interface and text input field seems trivial at first glance, but </w:t>
+      </w:r>
+      <w:commentRangeStart w:id="27"/>
+      <w:r>
+        <w:rPr>
+          <w:lang w:val="en-US"/>
+        </w:rPr>
+        <w:t xml:space="preserve">actually greatly </w:t>
+      </w:r>
+      <w:commentRangeEnd w:id="27"/>
+      <w:r>
+        <w:rPr>
+          <w:rStyle w:val="CommentReference"/>
+        </w:rPr>
+        <w:commentReference w:id="27"/>
+      </w:r>
+      <w:r>
+        <w:rPr>
+          <w:lang w:val="en-US"/>
+        </w:rPr>
+        <w:t>streamlines workflow</w:t>
       </w:r>
       <w:r>
         <w:rPr>
@@ -647,7 +901,7 @@
     <w:p>
       <w:pPr>
         <w:rPr>
-          <w:ins w:id="14" w:author="Ida Gange" w:date="2023-01-15T18:06:00Z"/>
+          <w:ins w:id="28" w:author="Ida Gange" w:date="2023-01-15T18:06:00Z"/>
           <w:lang w:val="en-US"/>
         </w:rPr>
       </w:pPr>
@@ -731,7 +985,7 @@
         </w:rPr>
         <w:t xml:space="preserve"> Here at </w:t>
       </w:r>
-      <w:del w:id="15" w:author="Ida Gange" w:date="2023-01-15T17:57:00Z">
+      <w:del w:id="29" w:author="Ida Gange" w:date="2023-01-15T17:57:00Z">
         <w:r>
           <w:rPr>
             <w:lang w:val="en-US"/>
@@ -739,7 +993,7 @@
           <w:delText>DualCab</w:delText>
         </w:r>
       </w:del>
-      <w:ins w:id="16" w:author="Ida Gange" w:date="2023-01-15T17:57:00Z">
+      <w:ins w:id="30" w:author="Ida Gange" w:date="2023-01-15T17:57:00Z">
         <w:r>
           <w:rPr>
             <w:lang w:val="en-US"/>
@@ -753,7 +1007,7 @@
         </w:rPr>
         <w:t xml:space="preserve">, we have put this </w:t>
       </w:r>
-      <w:ins w:id="17" w:author="Ida Gange" w:date="2023-01-15T17:57:00Z">
+      <w:ins w:id="31" w:author="Ida Gange" w:date="2023-01-15T17:57:00Z">
         <w:r>
           <w:rPr>
             <w:lang w:val="en-US"/>
@@ -785,7 +1039,7 @@
         </w:rPr>
         <w:t xml:space="preserve">By creating and timing events within a basic text input field with </w:t>
       </w:r>
-      <w:del w:id="18" w:author="Ida Gange" w:date="2023-01-15T17:57:00Z">
+      <w:del w:id="32" w:author="Ida Gange" w:date="2023-01-15T17:57:00Z">
         <w:r>
           <w:rPr>
             <w:lang w:val="en-US"/>
@@ -793,7 +1047,7 @@
           <w:delText>unity</w:delText>
         </w:r>
       </w:del>
-      <w:ins w:id="19" w:author="Ida Gange" w:date="2023-01-15T17:57:00Z">
+      <w:ins w:id="33" w:author="Ida Gange" w:date="2023-01-15T17:57:00Z">
         <w:r>
           <w:rPr>
             <w:lang w:val="en-US"/>
@@ -805,27 +1059,13 @@
         <w:rPr>
           <w:lang w:val="en-US"/>
         </w:rPr>
-        <w:t xml:space="preserve">, we found that it takes approximately 1.6 seconds to enter a single-character number into a text field. This is approximately 1.5 seconds longer than it takes to press a button. By this analysis, </w:t>
-      </w:r>
-      <w:proofErr w:type="gramStart"/>
-      <w:r>
-        <w:rPr>
-          <w:lang w:val="en-US"/>
-        </w:rPr>
-        <w:t>it is clear that our</w:t>
-      </w:r>
-      <w:proofErr w:type="gramEnd"/>
-      <w:r>
-        <w:rPr>
-          <w:lang w:val="en-US"/>
-        </w:rPr>
-        <w:t xml:space="preserve"> approach to numerical input has reduced this portion of the process by a factor of roughly 16 times.</w:t>
+        <w:t>, we found that it takes approximately 1.6 seconds to enter a single-character number into a text field. This is approximately 1.5 seconds longer than it takes to press a button. By this analysis, it is clear that our approach to numerical input has reduced this portion of the process by a factor of roughly 16 times.</w:t>
       </w:r>
     </w:p>
     <w:p>
       <w:pPr>
         <w:rPr>
-          <w:ins w:id="20" w:author="Ida Gange" w:date="2023-01-15T18:06:00Z"/>
+          <w:ins w:id="34" w:author="Ida Gange" w:date="2023-01-15T18:06:00Z"/>
           <w:lang w:val="en-US"/>
         </w:rPr>
       </w:pPr>
@@ -836,7 +1076,7 @@
           <w:lang w:val="en-US"/>
         </w:rPr>
       </w:pPr>
-      <w:ins w:id="21" w:author="Ida Gange" w:date="2023-01-15T18:06:00Z">
+      <w:ins w:id="35" w:author="Ida Gange" w:date="2023-01-15T18:06:00Z">
         <w:r>
           <w:rPr>
             <w:lang w:val="en-US"/>
@@ -844,7 +1084,7 @@
           <w:t>Tools</w:t>
         </w:r>
       </w:ins>
-      <w:ins w:id="22" w:author="Ida Gange" w:date="2023-01-15T18:07:00Z">
+      <w:ins w:id="36" w:author="Ida Gange" w:date="2023-01-15T18:07:00Z">
         <w:r>
           <w:rPr>
             <w:lang w:val="en-US"/>
@@ -856,7 +1096,7 @@
     <w:p>
       <w:pPr>
         <w:rPr>
-          <w:ins w:id="23" w:author="Ida Gange" w:date="2023-01-15T18:07:00Z"/>
+          <w:ins w:id="37" w:author="Ida Gange" w:date="2023-01-15T18:07:00Z"/>
           <w:lang w:val="en-US"/>
         </w:rPr>
       </w:pPr>
@@ -912,7 +1152,27 @@
         <w:rPr>
           <w:lang w:val="en-US"/>
         </w:rPr>
-        <w:t xml:space="preserve">, including our target platforms (IOS and Android), with very little variation in the build process. This is method is far superior to </w:t>
+        <w:t xml:space="preserve">, including our target platforms (IOS and Android), with </w:t>
+      </w:r>
+      <w:commentRangeStart w:id="38"/>
+      <w:r>
+        <w:rPr>
+          <w:lang w:val="en-US"/>
+        </w:rPr>
+        <w:t xml:space="preserve">very little </w:t>
+      </w:r>
+      <w:commentRangeEnd w:id="38"/>
+      <w:r>
+        <w:rPr>
+          <w:rStyle w:val="CommentReference"/>
+        </w:rPr>
+        <w:commentReference w:id="38"/>
+      </w:r>
+      <w:r>
+        <w:rPr>
+          <w:lang w:val="en-US"/>
+        </w:rPr>
+        <w:t xml:space="preserve">variation in the build process. This is method is far superior to </w:t>
       </w:r>
       <w:r>
         <w:rPr>
@@ -932,7 +1192,7 @@
         </w:rPr>
         <w:t>nity has been selected for it</w:t>
       </w:r>
-      <w:del w:id="24" w:author="Ida Gange" w:date="2023-01-15T17:59:00Z">
+      <w:del w:id="39" w:author="Ida Gange" w:date="2023-01-15T17:59:00Z">
         <w:r>
           <w:rPr>
             <w:lang w:val="en-US"/>
@@ -946,7 +1206,7 @@
         </w:rPr>
         <w:t>s</w:t>
       </w:r>
-      <w:ins w:id="25" w:author="Ida Gange" w:date="2023-01-15T17:59:00Z">
+      <w:ins w:id="40" w:author="Ida Gange" w:date="2023-01-15T17:59:00Z">
         <w:r>
           <w:rPr>
             <w:lang w:val="en-US"/>
@@ -1032,7 +1292,7 @@
         </w:rPr>
         <w:t xml:space="preserve">Unity also has a feature called </w:t>
       </w:r>
-      <w:ins w:id="26" w:author="Ida Gange" w:date="2023-01-15T17:59:00Z">
+      <w:ins w:id="41" w:author="Ida Gange" w:date="2023-01-15T17:59:00Z">
         <w:r>
           <w:rPr>
             <w:lang w:val="en-US"/>
@@ -1048,7 +1308,7 @@
         <w:t>PlayerPrefs</w:t>
       </w:r>
       <w:proofErr w:type="spellEnd"/>
-      <w:ins w:id="27" w:author="Ida Gange" w:date="2023-01-15T17:59:00Z">
+      <w:ins w:id="42" w:author="Ida Gange" w:date="2023-01-15T17:59:00Z">
         <w:r>
           <w:rPr>
             <w:lang w:val="en-US"/>
@@ -1074,23 +1334,9 @@
         <w:rPr>
           <w:lang w:val="en-US"/>
         </w:rPr>
-        <w:t xml:space="preserve"> is also persistent across updates, meaning the user can confidently update their app without fear of losing records. </w:t>
-      </w:r>
-      <w:proofErr w:type="gramStart"/>
-      <w:r>
-        <w:rPr>
-          <w:lang w:val="en-US"/>
-        </w:rPr>
-        <w:t>All of</w:t>
-      </w:r>
-      <w:proofErr w:type="gramEnd"/>
-      <w:r>
-        <w:rPr>
-          <w:lang w:val="en-US"/>
-        </w:rPr>
-        <w:t xml:space="preserve"> these features are facilitated using .NET infrastructure (C#), which is regularly updated and document</w:t>
-      </w:r>
-      <w:ins w:id="28" w:author="Ida Gange" w:date="2023-01-15T17:59:00Z">
+        <w:t xml:space="preserve"> is also persistent across updates, meaning the user can confidently update their app without fear of losing records. All of these features are facilitated using .NET infrastructure (C#), which is regularly updated and document</w:t>
+      </w:r>
+      <w:ins w:id="43" w:author="Ida Gange" w:date="2023-01-15T17:59:00Z">
         <w:r>
           <w:rPr>
             <w:lang w:val="en-US"/>
@@ -1104,7 +1350,7 @@
         </w:rPr>
         <w:t xml:space="preserve"> by Microsoft, making it </w:t>
       </w:r>
-      <w:del w:id="29" w:author="Ida Gange" w:date="2023-01-15T18:00:00Z">
+      <w:del w:id="44" w:author="Ida Gange" w:date="2023-01-15T18:00:00Z">
         <w:r>
           <w:rPr>
             <w:lang w:val="en-US"/>
@@ -1118,7 +1364,7 @@
         </w:rPr>
         <w:t xml:space="preserve"> reliable and easy to learn. As C# is a </w:t>
       </w:r>
-      <w:del w:id="30" w:author="Ida Gange" w:date="2023-01-15T18:00:00Z">
+      <w:del w:id="45" w:author="Ida Gange" w:date="2023-01-15T18:00:00Z">
         <w:r>
           <w:rPr>
             <w:lang w:val="en-US"/>
@@ -1126,7 +1372,7 @@
           <w:delText xml:space="preserve">low </w:delText>
         </w:r>
       </w:del>
-      <w:ins w:id="31" w:author="Ida Gange" w:date="2023-01-15T18:00:00Z">
+      <w:ins w:id="46" w:author="Ida Gange" w:date="2023-01-15T18:00:00Z">
         <w:r>
           <w:rPr>
             <w:lang w:val="en-US"/>
@@ -1272,7 +1518,7 @@
         </w:rPr>
         <w:t xml:space="preserve">” which were included in superseded Toolkits. From our experience here at </w:t>
       </w:r>
-      <w:del w:id="32" w:author="Ida Gange" w:date="2023-01-15T18:00:00Z">
+      <w:del w:id="47" w:author="Ida Gange" w:date="2023-01-15T18:00:00Z">
         <w:r>
           <w:rPr>
             <w:strike/>
@@ -1282,7 +1528,7 @@
           <w:delText>DualCab</w:delText>
         </w:r>
       </w:del>
-      <w:ins w:id="33" w:author="Ida Gange" w:date="2023-01-15T18:00:00Z">
+      <w:ins w:id="48" w:author="Ida Gange" w:date="2023-01-15T18:00:00Z">
         <w:r>
           <w:rPr>
             <w:strike/>
@@ -1292,7 +1538,7 @@
           <w:t>Quick</w:t>
         </w:r>
       </w:ins>
-      <w:ins w:id="34" w:author="Ida Gange" w:date="2023-01-15T18:01:00Z">
+      <w:ins w:id="49" w:author="Ida Gange" w:date="2023-01-15T18:01:00Z">
         <w:r>
           <w:rPr>
             <w:strike/>
@@ -1354,14 +1600,7 @@
         <w:rPr>
           <w:lang w:val="en-US"/>
         </w:rPr>
-        <w:t xml:space="preserve"> The only part of this project that will not be completed in Unity will be the graphics, as it has no image or vector manipulation features. All image processing will be handled using Gimp or Photoshop (for bitmap), and Inkscape or Illustrator (for vector). While Gimp and Inkscape are great free open-source </w:t>
-      </w:r>
-      <w:r>
-        <w:rPr>
-          <w:lang w:val="en-US"/>
-        </w:rPr>
-        <w:lastRenderedPageBreak/>
-        <w:t>options, some team members may choose to use Photoshop or Illustrator. This choice come down to nothing more than the personal preference of each team member, as both alternatives have equivalent functionality. Finally, a GitHub repository will be used to contribute and track project changes amongst all members of the group. This repository should be set to private, as only the source files will be available here, and we do not wish for anyone else to be able to access these.</w:t>
+        <w:t xml:space="preserve"> The only part of this project that will not be completed in Unity will be the graphics, as it has no image or vector manipulation features. All image processing will be handled using Gimp or Photoshop (for bitmap), and Inkscape or Illustrator (for vector). While Gimp and Inkscape are great free open-source options, some team members may choose to use Photoshop or Illustrator. This choice come down to nothing more than the personal preference of each team member, as both alternatives have equivalent functionality. Finally, a GitHub repository will be used to contribute and track project changes amongst all members of the group. This repository should be set to private, as only the source files will be available here, and we do not wish for anyone else to be able to access these.</w:t>
       </w:r>
     </w:p>
     <w:p>
@@ -1370,7 +1609,7 @@
           <w:lang w:val="en-US"/>
         </w:rPr>
       </w:pPr>
-      <w:ins w:id="35" w:author="Ida Gange" w:date="2023-01-15T18:07:00Z">
+      <w:ins w:id="50" w:author="Ida Gange" w:date="2023-01-15T18:07:00Z">
         <w:r>
           <w:rPr>
             <w:lang w:val="en-US"/>
@@ -1389,24 +1628,10 @@
         <w:rPr>
           <w:lang w:val="en-US"/>
         </w:rPr>
-        <w:t xml:space="preserve">Throughout the development process of this app, many skills will be required, including frontend development, </w:t>
-      </w:r>
-      <w:proofErr w:type="gramStart"/>
-      <w:r>
-        <w:rPr>
-          <w:lang w:val="en-US"/>
-        </w:rPr>
-        <w:t>generation</w:t>
-      </w:r>
-      <w:proofErr w:type="gramEnd"/>
-      <w:r>
-        <w:rPr>
-          <w:lang w:val="en-US"/>
-        </w:rPr>
-        <w:t xml:space="preserve"> and manipulation of 2D graphics, as well as backend programming. The frontend portion of this task will require the team to create a neat, smoothly functional, </w:t>
+        <w:t xml:space="preserve">Throughout the development process of this app, many skills will be required, including frontend development, generation and manipulation of 2D graphics, as well as backend programming. The frontend portion of this task will require the team to create a neat, smoothly functional, </w:t>
       </w:r>
       <w:proofErr w:type="spellStart"/>
-      <w:ins w:id="36" w:author="Ida Gange" w:date="2023-01-15T18:02:00Z">
+      <w:ins w:id="51" w:author="Ida Gange" w:date="2023-01-15T18:02:00Z">
         <w:r>
           <w:rPr>
             <w:strike/>
@@ -1431,7 +1656,7 @@
         </w:rPr>
         <w:t xml:space="preserve"> adjectives (not nouns)</w:t>
       </w:r>
-      <w:ins w:id="37" w:author="Ida Gange" w:date="2023-01-15T18:02:00Z">
+      <w:ins w:id="52" w:author="Ida Gange" w:date="2023-01-15T18:02:00Z">
         <w:r>
           <w:rPr>
             <w:lang w:val="en-US"/>
@@ -1445,7 +1670,7 @@
         </w:rPr>
         <w:t>easy to read interface. Due to Unity’s limited UI toolkit, great care will need to be taken to ensure the interface functions, looks, and scales exactly as intended. This will involve researching how other mobile apps are laid out, and emulating some of those design constraints. All graphics generated will need to be fit for purpose, meaning image manipulation skills will be critical to ensuring the UI looks perfect. All logos, background panels, button icons etc</w:t>
       </w:r>
-      <w:ins w:id="38" w:author="Ida Gange" w:date="2023-01-15T18:02:00Z">
+      <w:ins w:id="53" w:author="Ida Gange" w:date="2023-01-15T18:02:00Z">
         <w:r>
           <w:rPr>
             <w:lang w:val="en-US"/>
@@ -1493,7 +1718,7 @@
         </w:rPr>
         <w:t>i</w:t>
       </w:r>
-      <w:ins w:id="39" w:author="Ida Gange" w:date="2023-01-15T18:04:00Z">
+      <w:ins w:id="54" w:author="Ida Gange" w:date="2023-01-15T18:04:00Z">
         <w:r>
           <w:rPr>
             <w:strike/>
@@ -1511,7 +1736,7 @@
         </w:rPr>
         <w:t>ter</w:t>
       </w:r>
-      <w:ins w:id="40" w:author="Ida Gange" w:date="2023-01-15T18:04:00Z">
+      <w:ins w:id="55" w:author="Ida Gange" w:date="2023-01-15T18:04:00Z">
         <w:r>
           <w:rPr>
             <w:strike/>
@@ -1529,7 +1754,7 @@
         </w:rPr>
         <w:t>p</w:t>
       </w:r>
-      <w:del w:id="41" w:author="Ida Gange" w:date="2023-01-15T18:04:00Z">
+      <w:del w:id="56" w:author="Ida Gange" w:date="2023-01-15T18:04:00Z">
         <w:r>
           <w:rPr>
             <w:strike/>
@@ -1623,7 +1848,7 @@
         </w:rPr>
         <w:t xml:space="preserve">. A mastery of these skills will greatly optimize </w:t>
       </w:r>
-      <w:ins w:id="42" w:author="Ida Gange" w:date="2023-01-15T18:04:00Z">
+      <w:ins w:id="57" w:author="Ida Gange" w:date="2023-01-15T18:04:00Z">
         <w:r>
           <w:rPr>
             <w:lang w:val="en-US"/>
@@ -2035,10 +2260,403 @@
 </w:document>
 </file>
 
+<file path=word/comments.xml><?xml version="1.0" encoding="utf-8"?>
+<w:comments xmlns:wpc="http://schemas.microsoft.com/office/word/2010/wordprocessingCanvas" xmlns:cx="http://schemas.microsoft.com/office/drawing/2014/chartex" xmlns:cx1="http://schemas.microsoft.com/office/drawing/2015/9/8/chartex" xmlns:cx2="http://schemas.microsoft.com/office/drawing/2015/10/21/chartex" xmlns:cx3="http://schemas.microsoft.com/office/drawing/2016/5/9/chartex" xmlns:cx4="http://schemas.microsoft.com/office/drawing/2016/5/10/chartex" xmlns:cx5="http://schemas.microsoft.com/office/drawing/2016/5/11/chartex" xmlns:cx6="http://schemas.microsoft.com/office/drawing/2016/5/12/chartex" xmlns:cx7="http://schemas.microsoft.com/office/drawing/2016/5/13/chartex" xmlns:cx8="http://schemas.microsoft.com/office/drawing/2016/5/14/chartex" xmlns:mc="http://schemas.openxmlformats.org/markup-compatibility/2006" xmlns:aink="http://schemas.microsoft.com/office/drawing/2016/ink" xmlns:am3d="http://schemas.microsoft.com/office/drawing/2017/model3d" xmlns:o="urn:schemas-microsoft-com:office:office" xmlns:oel="http://schemas.microsoft.com/office/2019/extlst" xmlns:r="http://schemas.openxmlformats.org/officeDocument/2006/relationships" xmlns:m="http://schemas.openxmlformats.org/officeDocument/2006/math" xmlns:v="urn:schemas-microsoft-com:vml" xmlns:wp14="http://schemas.microsoft.com/office/word/2010/wordprocessingDrawing" xmlns:wp="http://schemas.openxmlformats.org/drawingml/2006/wordprocessingDrawing" xmlns:w10="urn:schemas-microsoft-com:office:word" xmlns:w="http://schemas.openxmlformats.org/wordprocessingml/2006/main" xmlns:w14="http://schemas.microsoft.com/office/word/2010/wordml" xmlns:w15="http://schemas.microsoft.com/office/word/2012/wordml" xmlns:w16cex="http://schemas.microsoft.com/office/word/2018/wordml/cex" xmlns:w16cid="http://schemas.microsoft.com/office/word/2016/wordml/cid" xmlns:w16="http://schemas.microsoft.com/office/word/2018/wordml" xmlns:w16sdtdh="http://schemas.microsoft.com/office/word/2020/wordml/sdtdatahash" xmlns:w16se="http://schemas.microsoft.com/office/word/2015/wordml/symex" xmlns:wpg="http://schemas.microsoft.com/office/word/2010/wordprocessingGroup" xmlns:wpi="http://schemas.microsoft.com/office/word/2010/wordprocessingInk" xmlns:wne="http://schemas.microsoft.com/office/word/2006/wordml" xmlns:wps="http://schemas.microsoft.com/office/word/2010/wordprocessingShape" mc:Ignorable="w14 w15 w16se w16cid w16 w16cex w16sdtdh wp14">
+  <w:comment w:id="2" w:author="Alex Milnes" w:date="2023-01-16T15:46:00Z" w:initials="AM">
+    <w:p>
+      <w:pPr>
+        <w:pStyle w:val="CommentText"/>
+      </w:pPr>
+      <w:r>
+        <w:rPr>
+          <w:rStyle w:val="CommentReference"/>
+        </w:rPr>
+        <w:annotationRef/>
+      </w:r>
+      <w:r>
+        <w:t>Comma is not required</w:t>
+      </w:r>
+    </w:p>
+  </w:comment>
+  <w:comment w:id="3" w:author="Alex Milnes" w:date="2023-01-16T15:48:00Z" w:initials="AM">
+    <w:p>
+      <w:pPr>
+        <w:pStyle w:val="CommentText"/>
+        <w:rPr>
+          <w:lang w:val="pt-BR"/>
+        </w:rPr>
+      </w:pPr>
+      <w:r>
+        <w:rPr>
+          <w:rStyle w:val="CommentReference"/>
+        </w:rPr>
+        <w:annotationRef/>
+      </w:r>
+      <w:r>
+        <w:rPr>
+          <w:lang w:val="pt-BR"/>
+        </w:rPr>
+        <w:t xml:space="preserve">“The QQC will......” </w:t>
+      </w:r>
+      <w:r>
+        <w:rPr>
+          <w:lang w:val="pt-BR"/>
+        </w:rPr>
+        <w:br/>
+      </w:r>
+      <w:r>
+        <w:rPr>
+          <w:lang w:val="pt-BR"/>
+        </w:rPr>
+        <w:br/>
+        <w:t>The antecedent is unclear.</w:t>
+      </w:r>
+    </w:p>
+    <w:p>
+      <w:pPr>
+        <w:pStyle w:val="CommentText"/>
+        <w:rPr>
+          <w:lang w:val="pt-BR"/>
+        </w:rPr>
+      </w:pPr>
+    </w:p>
+  </w:comment>
+  <w:comment w:id="4" w:author="Alex Milnes" w:date="2023-01-16T15:50:00Z" w:initials="AM">
+    <w:p>
+      <w:pPr>
+        <w:pStyle w:val="CommentText"/>
+      </w:pPr>
+      <w:r>
+        <w:rPr>
+          <w:rStyle w:val="CommentReference"/>
+        </w:rPr>
+        <w:annotationRef/>
+      </w:r>
+      <w:r>
+        <w:t>Written in passive voice.</w:t>
+      </w:r>
+      <w:r>
+        <w:br/>
+      </w:r>
+      <w:r>
+        <w:br/>
+        <w:t>I was informed in the past that anything academic should be written in active voice.</w:t>
+      </w:r>
+      <w:r>
+        <w:br/>
+      </w:r>
+      <w:r>
+        <w:br/>
+        <w:t xml:space="preserve">I don’t think will be an issue, </w:t>
+      </w:r>
+      <w:proofErr w:type="gramStart"/>
+      <w:r>
+        <w:t>But</w:t>
+      </w:r>
+      <w:proofErr w:type="gramEnd"/>
+      <w:r>
+        <w:t xml:space="preserve"> good to be aware.</w:t>
+      </w:r>
+    </w:p>
+  </w:comment>
+  <w:comment w:id="5" w:author="Alex Milnes" w:date="2023-01-16T15:50:00Z" w:initials="AM">
+    <w:p>
+      <w:pPr>
+        <w:pStyle w:val="CommentText"/>
+      </w:pPr>
+      <w:r>
+        <w:rPr>
+          <w:rStyle w:val="CommentReference"/>
+        </w:rPr>
+        <w:annotationRef/>
+      </w:r>
+      <w:r>
+        <w:t>Comma is not required</w:t>
+      </w:r>
+    </w:p>
+  </w:comment>
+  <w:comment w:id="6" w:author="Alex Milnes" w:date="2023-01-16T15:52:00Z" w:initials="AM">
+    <w:p>
+      <w:pPr>
+        <w:pStyle w:val="CommentText"/>
+      </w:pPr>
+      <w:r>
+        <w:rPr>
+          <w:rStyle w:val="CommentReference"/>
+        </w:rPr>
+        <w:annotationRef/>
+      </w:r>
+      <w:r>
+        <w:t>“</w:t>
+      </w:r>
+      <w:proofErr w:type="gramStart"/>
+      <w:r>
+        <w:t>allow</w:t>
+      </w:r>
+      <w:proofErr w:type="gramEnd"/>
+      <w:r>
+        <w:t xml:space="preserve"> the user”</w:t>
+      </w:r>
+      <w:r>
+        <w:br/>
+      </w:r>
+      <w:r>
+        <w:br/>
+        <w:t>easier to read.</w:t>
+      </w:r>
+    </w:p>
+  </w:comment>
+  <w:comment w:id="9" w:author="Alex Milnes" w:date="2023-01-16T15:53:00Z" w:initials="AM">
+    <w:p>
+      <w:pPr>
+        <w:pStyle w:val="CommentText"/>
+      </w:pPr>
+      <w:r>
+        <w:rPr>
+          <w:rStyle w:val="CommentReference"/>
+        </w:rPr>
+        <w:annotationRef/>
+      </w:r>
+      <w:r>
+        <w:t>“can”</w:t>
+      </w:r>
+      <w:r>
+        <w:br/>
+      </w:r>
+      <w:r>
+        <w:br/>
+        <w:t>easier to read.</w:t>
+      </w:r>
+    </w:p>
+  </w:comment>
+  <w:comment w:id="10" w:author="Alex Milnes" w:date="2023-01-16T15:54:00Z" w:initials="AM">
+    <w:p>
+      <w:pPr>
+        <w:pStyle w:val="CommentText"/>
+      </w:pPr>
+      <w:r>
+        <w:rPr>
+          <w:rStyle w:val="CommentReference"/>
+        </w:rPr>
+        <w:annotationRef/>
+      </w:r>
+      <w:r>
+        <w:t>“easy” or “streamlined”</w:t>
+      </w:r>
+      <w:r>
+        <w:br/>
+      </w:r>
+      <w:r>
+        <w:br/>
+        <w:t>easier to read.</w:t>
+      </w:r>
+    </w:p>
+  </w:comment>
+  <w:comment w:id="13" w:author="Alex Milnes" w:date="2023-01-16T15:55:00Z" w:initials="AM">
+    <w:p>
+      <w:pPr>
+        <w:pStyle w:val="CommentText"/>
+      </w:pPr>
+      <w:r>
+        <w:rPr>
+          <w:rStyle w:val="CommentReference"/>
+        </w:rPr>
+        <w:annotationRef/>
+      </w:r>
+      <w:r>
+        <w:t>It may be unclear to the reader to what “this” refers to.</w:t>
+      </w:r>
+      <w:r>
+        <w:br/>
+      </w:r>
+      <w:r>
+        <w:br/>
+        <w:t>“Such a function” or “An assignment like this”</w:t>
+      </w:r>
+    </w:p>
+  </w:comment>
+  <w:comment w:id="14" w:author="Alex Milnes" w:date="2023-01-16T16:01:00Z" w:initials="AM">
+    <w:p>
+      <w:pPr>
+        <w:pStyle w:val="CommentText"/>
+      </w:pPr>
+      <w:r>
+        <w:rPr>
+          <w:rStyle w:val="CommentReference"/>
+        </w:rPr>
+        <w:annotationRef/>
+      </w:r>
+      <w:r>
+        <w:t>Not required, we can remove word and maintain the context of the sentence.</w:t>
+      </w:r>
+    </w:p>
+  </w:comment>
+  <w:comment w:id="15" w:author="Alex Milnes" w:date="2023-01-16T15:59:00Z" w:initials="AM">
+    <w:p>
+      <w:pPr>
+        <w:pStyle w:val="CommentText"/>
+      </w:pPr>
+      <w:r>
+        <w:rPr>
+          <w:rStyle w:val="CommentReference"/>
+        </w:rPr>
+        <w:annotationRef/>
+      </w:r>
+      <w:r>
+        <w:t>“miscalculation”</w:t>
+      </w:r>
+    </w:p>
+  </w:comment>
+  <w:comment w:id="17" w:author="Alex Milnes" w:date="2023-01-16T16:04:00Z" w:initials="AM">
+    <w:p>
+      <w:pPr>
+        <w:pStyle w:val="CommentText"/>
+      </w:pPr>
+      <w:r>
+        <w:rPr>
+          <w:rStyle w:val="CommentReference"/>
+        </w:rPr>
+        <w:annotationRef/>
+      </w:r>
+      <w:r>
+        <w:t>Highlighted to reference next suggestion</w:t>
+      </w:r>
+    </w:p>
+  </w:comment>
+  <w:comment w:id="18" w:author="Alex Milnes" w:date="2023-01-16T16:04:00Z" w:initials="AM">
+    <w:p>
+      <w:pPr>
+        <w:pStyle w:val="CommentText"/>
+      </w:pPr>
+      <w:r>
+        <w:rPr>
+          <w:rStyle w:val="CommentReference"/>
+        </w:rPr>
+        <w:annotationRef/>
+      </w:r>
+      <w:r>
+        <w:t>Word is repeated, we could consider changing to “last”</w:t>
+      </w:r>
+    </w:p>
+  </w:comment>
+  <w:comment w:id="22" w:author="Alex Milnes" w:date="2023-01-16T16:06:00Z" w:initials="AM">
+    <w:p>
+      <w:pPr>
+        <w:pStyle w:val="CommentText"/>
+      </w:pPr>
+      <w:r>
+        <w:rPr>
+          <w:rStyle w:val="CommentReference"/>
+        </w:rPr>
+        <w:annotationRef/>
+      </w:r>
+      <w:r>
+        <w:t>Word repeated many times previously, lets considering changing to “want”</w:t>
+      </w:r>
+    </w:p>
+  </w:comment>
+  <w:comment w:id="27" w:author="Alex Milnes" w:date="2023-01-16T16:08:00Z" w:initials="AM">
+    <w:p>
+      <w:pPr>
+        <w:pStyle w:val="CommentText"/>
+      </w:pPr>
+      <w:r>
+        <w:rPr>
+          <w:rStyle w:val="CommentReference"/>
+        </w:rPr>
+        <w:annotationRef/>
+      </w:r>
+      <w:r>
+        <w:t>“Dramatically” or we can remove the word.</w:t>
+      </w:r>
+    </w:p>
+  </w:comment>
+  <w:comment w:id="38" w:author="Alex Milnes" w:date="2023-01-16T16:12:00Z" w:initials="AM">
+    <w:p>
+      <w:pPr>
+        <w:pStyle w:val="CommentText"/>
+      </w:pPr>
+      <w:r>
+        <w:rPr>
+          <w:rStyle w:val="CommentReference"/>
+        </w:rPr>
+        <w:annotationRef/>
+      </w:r>
+      <w:r>
+        <w:t>“minimal”</w:t>
+      </w:r>
+    </w:p>
+  </w:comment>
+</w:comments>
+</file>
+
+<file path=word/commentsExtended.xml><?xml version="1.0" encoding="utf-8"?>
+<w15:commentsEx xmlns:wpc="http://schemas.microsoft.com/office/word/2010/wordprocessingCanvas" xmlns:cx="http://schemas.microsoft.com/office/drawing/2014/chartex" xmlns:cx1="http://schemas.microsoft.com/office/drawing/2015/9/8/chartex" xmlns:cx2="http://schemas.microsoft.com/office/drawing/2015/10/21/chartex" xmlns:cx3="http://schemas.microsoft.com/office/drawing/2016/5/9/chartex" xmlns:cx4="http://schemas.microsoft.com/office/drawing/2016/5/10/chartex" xmlns:cx5="http://schemas.microsoft.com/office/drawing/2016/5/11/chartex" xmlns:cx6="http://schemas.microsoft.com/office/drawing/2016/5/12/chartex" xmlns:cx7="http://schemas.microsoft.com/office/drawing/2016/5/13/chartex" xmlns:cx8="http://schemas.microsoft.com/office/drawing/2016/5/14/chartex" xmlns:mc="http://schemas.openxmlformats.org/markup-compatibility/2006" xmlns:aink="http://schemas.microsoft.com/office/drawing/2016/ink" xmlns:am3d="http://schemas.microsoft.com/office/drawing/2017/model3d" xmlns:o="urn:schemas-microsoft-com:office:office" xmlns:oel="http://schemas.microsoft.com/office/2019/extlst" xmlns:r="http://schemas.openxmlformats.org/officeDocument/2006/relationships" xmlns:m="http://schemas.openxmlformats.org/officeDocument/2006/math" xmlns:v="urn:schemas-microsoft-com:vml" xmlns:wp14="http://schemas.microsoft.com/office/word/2010/wordprocessingDrawing" xmlns:wp="http://schemas.openxmlformats.org/drawingml/2006/wordprocessingDrawing" xmlns:w10="urn:schemas-microsoft-com:office:word" xmlns:w="http://schemas.openxmlformats.org/wordprocessingml/2006/main" xmlns:w14="http://schemas.microsoft.com/office/word/2010/wordml" xmlns:w15="http://schemas.microsoft.com/office/word/2012/wordml" xmlns:w16cex="http://schemas.microsoft.com/office/word/2018/wordml/cex" xmlns:w16cid="http://schemas.microsoft.com/office/word/2016/wordml/cid" xmlns:w16="http://schemas.microsoft.com/office/word/2018/wordml" xmlns:w16sdtdh="http://schemas.microsoft.com/office/word/2020/wordml/sdtdatahash" xmlns:w16se="http://schemas.microsoft.com/office/word/2015/wordml/symex" xmlns:wpg="http://schemas.microsoft.com/office/word/2010/wordprocessingGroup" xmlns:wpi="http://schemas.microsoft.com/office/word/2010/wordprocessingInk" xmlns:wne="http://schemas.microsoft.com/office/word/2006/wordml" xmlns:wps="http://schemas.microsoft.com/office/word/2010/wordprocessingShape" mc:Ignorable="w14 w15 w16se w16cid w16 w16cex w16sdtdh wp14">
+  <w15:commentEx w15:paraId="0AA9A4BB" w15:done="0"/>
+  <w15:commentEx w15:paraId="5DC36150" w15:done="0"/>
+  <w15:commentEx w15:paraId="19D8D267" w15:done="0"/>
+  <w15:commentEx w15:paraId="6BC19921" w15:done="0"/>
+  <w15:commentEx w15:paraId="2BBFB9E4" w15:done="0"/>
+  <w15:commentEx w15:paraId="46FF12DC" w15:done="0"/>
+  <w15:commentEx w15:paraId="7046177E" w15:done="0"/>
+  <w15:commentEx w15:paraId="27BF22D6" w15:done="0"/>
+  <w15:commentEx w15:paraId="08393133" w15:done="0"/>
+  <w15:commentEx w15:paraId="01910CEC" w15:done="0"/>
+  <w15:commentEx w15:paraId="6D9D3C64" w15:done="0"/>
+  <w15:commentEx w15:paraId="5F8A3C14" w15:done="0"/>
+  <w15:commentEx w15:paraId="43674A76" w15:done="0"/>
+  <w15:commentEx w15:paraId="55C2E6ED" w15:done="0"/>
+  <w15:commentEx w15:paraId="0BDC6B3C" w15:done="0"/>
+</w15:commentsEx>
+</file>
+
+<file path=word/commentsExtensible.xml><?xml version="1.0" encoding="utf-8"?>
+<w16cex:commentsExtensible xmlns:wpc="http://schemas.microsoft.com/office/word/2010/wordprocessingCanvas" xmlns:cx="http://schemas.microsoft.com/office/drawing/2014/chartex" xmlns:cx1="http://schemas.microsoft.com/office/drawing/2015/9/8/chartex" xmlns:cx2="http://schemas.microsoft.com/office/drawing/2015/10/21/chartex" xmlns:cx3="http://schemas.microsoft.com/office/drawing/2016/5/9/chartex" xmlns:cx4="http://schemas.microsoft.com/office/drawing/2016/5/10/chartex" xmlns:cx5="http://schemas.microsoft.com/office/drawing/2016/5/11/chartex" xmlns:cx6="http://schemas.microsoft.com/office/drawing/2016/5/12/chartex" xmlns:cx7="http://schemas.microsoft.com/office/drawing/2016/5/13/chartex" xmlns:cx8="http://schemas.microsoft.com/office/drawing/2016/5/14/chartex" xmlns:mc="http://schemas.openxmlformats.org/markup-compatibility/2006" xmlns:aink="http://schemas.microsoft.com/office/drawing/2016/ink" xmlns:am3d="http://schemas.microsoft.com/office/drawing/2017/model3d" xmlns:o="urn:schemas-microsoft-com:office:office" xmlns:oel="http://schemas.microsoft.com/office/2019/extlst" xmlns:r="http://schemas.openxmlformats.org/officeDocument/2006/relationships" xmlns:m="http://schemas.openxmlformats.org/officeDocument/2006/math" xmlns:v="urn:schemas-microsoft-com:vml" xmlns:wp14="http://schemas.microsoft.com/office/word/2010/wordprocessingDrawing" xmlns:wp="http://schemas.openxmlformats.org/drawingml/2006/wordprocessingDrawing" xmlns:w10="urn:schemas-microsoft-com:office:word" xmlns:w="http://schemas.openxmlformats.org/wordprocessingml/2006/main" xmlns:w14="http://schemas.microsoft.com/office/word/2010/wordml" xmlns:w15="http://schemas.microsoft.com/office/word/2012/wordml" xmlns:w16cex="http://schemas.microsoft.com/office/word/2018/wordml/cex" xmlns:w16cid="http://schemas.microsoft.com/office/word/2016/wordml/cid" xmlns:w16="http://schemas.microsoft.com/office/word/2018/wordml" xmlns:w16sdtdh="http://schemas.microsoft.com/office/word/2020/wordml/sdtdatahash" xmlns:w16se="http://schemas.microsoft.com/office/word/2015/wordml/symex" xmlns:wpg="http://schemas.microsoft.com/office/word/2010/wordprocessingGroup" xmlns:wpi="http://schemas.microsoft.com/office/word/2010/wordprocessingInk" xmlns:wne="http://schemas.microsoft.com/office/word/2006/wordml" xmlns:wps="http://schemas.microsoft.com/office/word/2010/wordprocessingShape" mc:Ignorable="w14 w15 w16se w16cid w16 w16cex w16sdtdh wp14">
+  <w16cex:commentExtensible w16cex:durableId="276FEFEC" w16cex:dateUtc="2023-01-16T18:46:00Z"/>
+  <w16cex:commentExtensible w16cex:durableId="276FF035" w16cex:dateUtc="2023-01-16T18:48:00Z"/>
+  <w16cex:commentExtensible w16cex:durableId="276FF0C6" w16cex:dateUtc="2023-01-16T18:50:00Z"/>
+  <w16cex:commentExtensible w16cex:durableId="276FF0AA" w16cex:dateUtc="2023-01-16T18:50:00Z"/>
+  <w16cex:commentExtensible w16cex:durableId="276FF144" w16cex:dateUtc="2023-01-16T18:52:00Z"/>
+  <w16cex:commentExtensible w16cex:durableId="276FF182" w16cex:dateUtc="2023-01-16T18:53:00Z"/>
+  <w16cex:commentExtensible w16cex:durableId="276FF1A4" w16cex:dateUtc="2023-01-16T18:54:00Z"/>
+  <w16cex:commentExtensible w16cex:durableId="276FF20F" w16cex:dateUtc="2023-01-16T18:55:00Z"/>
+  <w16cex:commentExtensible w16cex:durableId="276FF357" w16cex:dateUtc="2023-01-16T19:01:00Z"/>
+  <w16cex:commentExtensible w16cex:durableId="276FF2CD" w16cex:dateUtc="2023-01-16T18:59:00Z"/>
+  <w16cex:commentExtensible w16cex:durableId="276FF407" w16cex:dateUtc="2023-01-16T19:04:00Z"/>
+  <w16cex:commentExtensible w16cex:durableId="276FF420" w16cex:dateUtc="2023-01-16T19:04:00Z"/>
+  <w16cex:commentExtensible w16cex:durableId="276FF48E" w16cex:dateUtc="2023-01-16T19:06:00Z"/>
+  <w16cex:commentExtensible w16cex:durableId="276FF510" w16cex:dateUtc="2023-01-16T19:08:00Z"/>
+  <w16cex:commentExtensible w16cex:durableId="276FF5D5" w16cex:dateUtc="2023-01-16T19:12:00Z"/>
+</w16cex:commentsExtensible>
+</file>
+
+<file path=word/commentsIds.xml><?xml version="1.0" encoding="utf-8"?>
+<w16cid:commentsIds xmlns:wpc="http://schemas.microsoft.com/office/word/2010/wordprocessingCanvas" xmlns:cx="http://schemas.microsoft.com/office/drawing/2014/chartex" xmlns:cx1="http://schemas.microsoft.com/office/drawing/2015/9/8/chartex" xmlns:cx2="http://schemas.microsoft.com/office/drawing/2015/10/21/chartex" xmlns:cx3="http://schemas.microsoft.com/office/drawing/2016/5/9/chartex" xmlns:cx4="http://schemas.microsoft.com/office/drawing/2016/5/10/chartex" xmlns:cx5="http://schemas.microsoft.com/office/drawing/2016/5/11/chartex" xmlns:cx6="http://schemas.microsoft.com/office/drawing/2016/5/12/chartex" xmlns:cx7="http://schemas.microsoft.com/office/drawing/2016/5/13/chartex" xmlns:cx8="http://schemas.microsoft.com/office/drawing/2016/5/14/chartex" xmlns:mc="http://schemas.openxmlformats.org/markup-compatibility/2006" xmlns:aink="http://schemas.microsoft.com/office/drawing/2016/ink" xmlns:am3d="http://schemas.microsoft.com/office/drawing/2017/model3d" xmlns:o="urn:schemas-microsoft-com:office:office" xmlns:oel="http://schemas.microsoft.com/office/2019/extlst" xmlns:r="http://schemas.openxmlformats.org/officeDocument/2006/relationships" xmlns:m="http://schemas.openxmlformats.org/officeDocument/2006/math" xmlns:v="urn:schemas-microsoft-com:vml" xmlns:wp14="http://schemas.microsoft.com/office/word/2010/wordprocessingDrawing" xmlns:wp="http://schemas.openxmlformats.org/drawingml/2006/wordprocessingDrawing" xmlns:w10="urn:schemas-microsoft-com:office:word" xmlns:w="http://schemas.openxmlformats.org/wordprocessingml/2006/main" xmlns:w14="http://schemas.microsoft.com/office/word/2010/wordml" xmlns:w15="http://schemas.microsoft.com/office/word/2012/wordml" xmlns:w16cex="http://schemas.microsoft.com/office/word/2018/wordml/cex" xmlns:w16cid="http://schemas.microsoft.com/office/word/2016/wordml/cid" xmlns:w16="http://schemas.microsoft.com/office/word/2018/wordml" xmlns:w16sdtdh="http://schemas.microsoft.com/office/word/2020/wordml/sdtdatahash" xmlns:w16se="http://schemas.microsoft.com/office/word/2015/wordml/symex" xmlns:wpg="http://schemas.microsoft.com/office/word/2010/wordprocessingGroup" xmlns:wpi="http://schemas.microsoft.com/office/word/2010/wordprocessingInk" xmlns:wne="http://schemas.microsoft.com/office/word/2006/wordml" xmlns:wps="http://schemas.microsoft.com/office/word/2010/wordprocessingShape" mc:Ignorable="w14 w15 w16se w16cid w16 w16cex w16sdtdh wp14">
+  <w16cid:commentId w16cid:paraId="0AA9A4BB" w16cid:durableId="276FEFEC"/>
+  <w16cid:commentId w16cid:paraId="5DC36150" w16cid:durableId="276FF035"/>
+  <w16cid:commentId w16cid:paraId="19D8D267" w16cid:durableId="276FF0C6"/>
+  <w16cid:commentId w16cid:paraId="6BC19921" w16cid:durableId="276FF0AA"/>
+  <w16cid:commentId w16cid:paraId="2BBFB9E4" w16cid:durableId="276FF144"/>
+  <w16cid:commentId w16cid:paraId="46FF12DC" w16cid:durableId="276FF182"/>
+  <w16cid:commentId w16cid:paraId="7046177E" w16cid:durableId="276FF1A4"/>
+  <w16cid:commentId w16cid:paraId="27BF22D6" w16cid:durableId="276FF20F"/>
+  <w16cid:commentId w16cid:paraId="08393133" w16cid:durableId="276FF357"/>
+  <w16cid:commentId w16cid:paraId="01910CEC" w16cid:durableId="276FF2CD"/>
+  <w16cid:commentId w16cid:paraId="6D9D3C64" w16cid:durableId="276FF407"/>
+  <w16cid:commentId w16cid:paraId="5F8A3C14" w16cid:durableId="276FF420"/>
+  <w16cid:commentId w16cid:paraId="43674A76" w16cid:durableId="276FF48E"/>
+  <w16cid:commentId w16cid:paraId="55C2E6ED" w16cid:durableId="276FF510"/>
+  <w16cid:commentId w16cid:paraId="0BDC6B3C" w16cid:durableId="276FF5D5"/>
+</w16cid:commentsIds>
+</file>
+
 <file path=word/people.xml><?xml version="1.0" encoding="utf-8"?>
 <w15:people xmlns:wpc="http://schemas.microsoft.com/office/word/2010/wordprocessingCanvas" xmlns:cx="http://schemas.microsoft.com/office/drawing/2014/chartex" xmlns:cx1="http://schemas.microsoft.com/office/drawing/2015/9/8/chartex" xmlns:cx2="http://schemas.microsoft.com/office/drawing/2015/10/21/chartex" xmlns:cx3="http://schemas.microsoft.com/office/drawing/2016/5/9/chartex" xmlns:cx4="http://schemas.microsoft.com/office/drawing/2016/5/10/chartex" xmlns:cx5="http://schemas.microsoft.com/office/drawing/2016/5/11/chartex" xmlns:cx6="http://schemas.microsoft.com/office/drawing/2016/5/12/chartex" xmlns:cx7="http://schemas.microsoft.com/office/drawing/2016/5/13/chartex" xmlns:cx8="http://schemas.microsoft.com/office/drawing/2016/5/14/chartex" xmlns:mc="http://schemas.openxmlformats.org/markup-compatibility/2006" xmlns:aink="http://schemas.microsoft.com/office/drawing/2016/ink" xmlns:am3d="http://schemas.microsoft.com/office/drawing/2017/model3d" xmlns:o="urn:schemas-microsoft-com:office:office" xmlns:oel="http://schemas.microsoft.com/office/2019/extlst" xmlns:r="http://schemas.openxmlformats.org/officeDocument/2006/relationships" xmlns:m="http://schemas.openxmlformats.org/officeDocument/2006/math" xmlns:v="urn:schemas-microsoft-com:vml" xmlns:wp14="http://schemas.microsoft.com/office/word/2010/wordprocessingDrawing" xmlns:wp="http://schemas.openxmlformats.org/drawingml/2006/wordprocessingDrawing" xmlns:w10="urn:schemas-microsoft-com:office:word" xmlns:w="http://schemas.openxmlformats.org/wordprocessingml/2006/main" xmlns:w14="http://schemas.microsoft.com/office/word/2010/wordml" xmlns:w15="http://schemas.microsoft.com/office/word/2012/wordml" xmlns:w16cex="http://schemas.microsoft.com/office/word/2018/wordml/cex" xmlns:w16cid="http://schemas.microsoft.com/office/word/2016/wordml/cid" xmlns:w16="http://schemas.microsoft.com/office/word/2018/wordml" xmlns:w16sdtdh="http://schemas.microsoft.com/office/word/2020/wordml/sdtdatahash" xmlns:w16se="http://schemas.microsoft.com/office/word/2015/wordml/symex" xmlns:wpg="http://schemas.microsoft.com/office/word/2010/wordprocessingGroup" xmlns:wpi="http://schemas.microsoft.com/office/word/2010/wordprocessingInk" xmlns:wne="http://schemas.microsoft.com/office/word/2006/wordml" xmlns:wps="http://schemas.microsoft.com/office/word/2010/wordprocessingShape" mc:Ignorable="w14 w15 w16se w16cid w16 w16cex w16sdtdh wp14">
   <w15:person w15:author="Ida Gange">
     <w15:presenceInfo w15:providerId="Windows Live" w15:userId="cc81521c232ef035"/>
+  </w15:person>
+  <w15:person w15:author="Alex Milnes">
+    <w15:presenceInfo w15:providerId="Windows Live" w15:userId="189d1512a6da8d0a"/>
   </w15:person>
 </w15:people>
 </file>
@@ -2643,6 +3261,74 @@
       <w:spacing w:after="0" w:line="240" w:lineRule="auto"/>
     </w:pPr>
   </w:style>
+  <w:style w:type="character" w:styleId="CommentReference">
+    <w:name w:val="annotation reference"/>
+    <w:basedOn w:val="DefaultParagraphFont"/>
+    <w:uiPriority w:val="99"/>
+    <w:semiHidden/>
+    <w:unhideWhenUsed/>
+    <w:rsid w:val="009B2901"/>
+    <w:rPr>
+      <w:sz w:val="16"/>
+      <w:szCs w:val="16"/>
+    </w:rPr>
+  </w:style>
+  <w:style w:type="paragraph" w:styleId="CommentText">
+    <w:name w:val="annotation text"/>
+    <w:basedOn w:val="Normal"/>
+    <w:link w:val="CommentTextChar"/>
+    <w:uiPriority w:val="99"/>
+    <w:semiHidden/>
+    <w:unhideWhenUsed/>
+    <w:rsid w:val="009B2901"/>
+    <w:pPr>
+      <w:spacing w:line="240" w:lineRule="auto"/>
+    </w:pPr>
+    <w:rPr>
+      <w:sz w:val="20"/>
+      <w:szCs w:val="20"/>
+    </w:rPr>
+  </w:style>
+  <w:style w:type="character" w:customStyle="1" w:styleId="CommentTextChar">
+    <w:name w:val="Comment Text Char"/>
+    <w:basedOn w:val="DefaultParagraphFont"/>
+    <w:link w:val="CommentText"/>
+    <w:uiPriority w:val="99"/>
+    <w:semiHidden/>
+    <w:rsid w:val="009B2901"/>
+    <w:rPr>
+      <w:sz w:val="20"/>
+      <w:szCs w:val="20"/>
+    </w:rPr>
+  </w:style>
+  <w:style w:type="paragraph" w:styleId="CommentSubject">
+    <w:name w:val="annotation subject"/>
+    <w:basedOn w:val="CommentText"/>
+    <w:next w:val="CommentText"/>
+    <w:link w:val="CommentSubjectChar"/>
+    <w:uiPriority w:val="99"/>
+    <w:semiHidden/>
+    <w:unhideWhenUsed/>
+    <w:rsid w:val="009B2901"/>
+    <w:rPr>
+      <w:b/>
+      <w:bCs/>
+    </w:rPr>
+  </w:style>
+  <w:style w:type="character" w:customStyle="1" w:styleId="CommentSubjectChar">
+    <w:name w:val="Comment Subject Char"/>
+    <w:basedOn w:val="CommentTextChar"/>
+    <w:link w:val="CommentSubject"/>
+    <w:uiPriority w:val="99"/>
+    <w:semiHidden/>
+    <w:rsid w:val="009B2901"/>
+    <w:rPr>
+      <w:b/>
+      <w:bCs/>
+      <w:sz w:val="20"/>
+      <w:szCs w:val="20"/>
+    </w:rPr>
+  </w:style>
 </w:styles>
 </file>
 

</xml_diff>